<commit_message>
Updated design doc with info for CloudLab cluster
</commit_message>
<xml_diff>
--- a/Design Document.docx
+++ b/Design Document.docx
@@ -146,6 +146,20 @@
       </w:r>
       <w:r>
         <w:t>.</w:t>
+      </w:r>
+      <w:r>
+        <w:t xml:space="preserve"> Note that for phases 1-3, “</w:t>
+      </w:r>
+      <w:proofErr w:type="spellStart"/>
+      <w:r>
+        <w:t>hadoop</w:t>
+      </w:r>
+      <w:proofErr w:type="spellEnd"/>
+      <w:r>
+        <w:t xml:space="preserve">” must be on the </w:t>
+      </w:r>
+      <w:r>
+        <w:t>path.</w:t>
       </w:r>
     </w:p>
     <w:p>
@@ -171,7 +185,7 @@
                     </pic:cNvPicPr>
                   </pic:nvPicPr>
                   <pic:blipFill>
-                    <a:blip r:embed="rId5">
+                    <a:blip r:embed="rId6">
                       <a:extLst>
                         <a:ext uri="{28A0092B-C50C-407E-A947-70E740481C1C}">
                           <a14:useLocalDpi xmlns:a14="http://schemas.microsoft.com/office/drawing/2010/main" val="0"/>
@@ -224,7 +238,7 @@
                     </pic:cNvPicPr>
                   </pic:nvPicPr>
                   <pic:blipFill>
-                    <a:blip r:embed="rId6">
+                    <a:blip r:embed="rId7">
                       <a:extLst>
                         <a:ext uri="{28A0092B-C50C-407E-A947-70E740481C1C}">
                           <a14:useLocalDpi xmlns:a14="http://schemas.microsoft.com/office/drawing/2010/main" val="0"/>
@@ -352,12 +366,10 @@
         <w:t xml:space="preserve"> library must be installed. The library can be installed by using R to call `</w:t>
       </w:r>
       <w:proofErr w:type="spellStart"/>
-      <w:proofErr w:type="gramStart"/>
       <w:r>
         <w:t>install.packages</w:t>
       </w:r>
       <w:proofErr w:type="spellEnd"/>
-      <w:proofErr w:type="gramEnd"/>
       <w:r>
         <w:t>(“</w:t>
       </w:r>
@@ -421,7 +433,7 @@
                     </pic:cNvPicPr>
                   </pic:nvPicPr>
                   <pic:blipFill rotWithShape="1">
-                    <a:blip r:embed="rId7">
+                    <a:blip r:embed="rId8">
                       <a:extLst>
                         <a:ext uri="{28A0092B-C50C-407E-A947-70E740481C1C}">
                           <a14:useLocalDpi xmlns:a14="http://schemas.microsoft.com/office/drawing/2010/main" val="0"/>
@@ -499,7 +511,7 @@
                     </pic:cNvPicPr>
                   </pic:nvPicPr>
                   <pic:blipFill>
-                    <a:blip r:embed="rId8">
+                    <a:blip r:embed="rId9">
                       <a:extLst>
                         <a:ext uri="{28A0092B-C50C-407E-A947-70E740481C1C}">
                           <a14:useLocalDpi xmlns:a14="http://schemas.microsoft.com/office/drawing/2010/main" val="0"/>
@@ -670,7 +682,7 @@
                     </pic:cNvPicPr>
                   </pic:nvPicPr>
                   <pic:blipFill rotWithShape="1">
-                    <a:blip r:embed="rId9">
+                    <a:blip r:embed="rId10">
                       <a:extLst>
                         <a:ext uri="{28A0092B-C50C-407E-A947-70E740481C1C}">
                           <a14:useLocalDpi xmlns:a14="http://schemas.microsoft.com/office/drawing/2010/main" val="0"/>
@@ -746,13 +758,8 @@
       </w:r>
     </w:p>
     <w:p>
-      <w:proofErr w:type="gramStart"/>
-      <w:r>
-        <w:t>In order to</w:t>
-      </w:r>
-      <w:proofErr w:type="gramEnd"/>
-      <w:r>
-        <w:t xml:space="preserve"> omit common English words from the reverse index, we include a threshold for stop words. We take a sampling of word counts </w:t>
+      <w:r>
+        <w:t xml:space="preserve">In order to omit common English words from the reverse index, we include a threshold for stop words. We take a sampling of word counts </w:t>
       </w:r>
       <w:r>
         <w:t xml:space="preserve">as shown </w:t>
@@ -797,9 +804,11 @@
             <w:tcBorders>
               <w:bottom w:val="single" w:sz="4" w:space="0" w:color="auto"/>
             </w:tcBorders>
+            <w:vAlign w:val="center"/>
           </w:tcPr>
           <w:p>
             <w:pPr>
+              <w:spacing w:before="80" w:after="80"/>
               <w:jc w:val="center"/>
             </w:pPr>
             <w:r>
@@ -813,9 +822,11 @@
             <w:tcBorders>
               <w:bottom w:val="single" w:sz="4" w:space="0" w:color="auto"/>
             </w:tcBorders>
+            <w:vAlign w:val="center"/>
           </w:tcPr>
           <w:p>
             <w:pPr>
+              <w:spacing w:before="80" w:after="80"/>
               <w:jc w:val="center"/>
             </w:pPr>
             <w:r>
@@ -829,9 +840,11 @@
             <w:tcBorders>
               <w:bottom w:val="single" w:sz="4" w:space="0" w:color="auto"/>
             </w:tcBorders>
+            <w:vAlign w:val="center"/>
           </w:tcPr>
           <w:p>
             <w:pPr>
+              <w:spacing w:before="80" w:after="80"/>
               <w:jc w:val="center"/>
             </w:pPr>
             <w:r>
@@ -845,9 +858,11 @@
             <w:tcBorders>
               <w:bottom w:val="single" w:sz="4" w:space="0" w:color="auto"/>
             </w:tcBorders>
+            <w:vAlign w:val="center"/>
           </w:tcPr>
           <w:p>
             <w:pPr>
+              <w:spacing w:before="80" w:after="80"/>
               <w:jc w:val="center"/>
             </w:pPr>
             <w:r>
@@ -1279,7 +1294,7 @@
                     </pic:cNvPicPr>
                   </pic:nvPicPr>
                   <pic:blipFill>
-                    <a:blip r:embed="rId10">
+                    <a:blip r:embed="rId11">
                       <a:extLst>
                         <a:ext uri="{28A0092B-C50C-407E-A947-70E740481C1C}">
                           <a14:useLocalDpi xmlns:a14="http://schemas.microsoft.com/office/drawing/2010/main" val="0"/>
@@ -1431,7 +1446,7 @@
                     </pic:cNvPicPr>
                   </pic:nvPicPr>
                   <pic:blipFill>
-                    <a:blip r:embed="rId11" cstate="print">
+                    <a:blip r:embed="rId12" cstate="print">
                       <a:extLst>
                         <a:ext uri="{28A0092B-C50C-407E-A947-70E740481C1C}">
                           <a14:useLocalDpi xmlns:a14="http://schemas.microsoft.com/office/drawing/2010/main" val="0"/>
@@ -1468,15 +1483,7 @@
         <w:t xml:space="preserve">This way our MapReduce can parse the line number as part of the line. </w:t>
       </w:r>
       <w:r>
-        <w:t xml:space="preserve">The line numbers are counted for each document rather than for the </w:t>
-      </w:r>
-      <w:proofErr w:type="gramStart"/>
-      <w:r>
-        <w:t>entire collection</w:t>
-      </w:r>
-      <w:proofErr w:type="gramEnd"/>
-      <w:r>
-        <w:t>, that is the line number resets to 1 for each new document id.</w:t>
+        <w:t>The line numbers are counted for each document rather than for the entire collection, that is the line number resets to 1 for each new document id.</w:t>
       </w:r>
       <w:r>
         <w:t xml:space="preserve"> For example, the transition from id 1041 to 1045 is shown:</w:t>
@@ -1505,7 +1512,7 @@
                     </pic:cNvPicPr>
                   </pic:nvPicPr>
                   <pic:blipFill>
-                    <a:blip r:embed="rId12" cstate="print">
+                    <a:blip r:embed="rId13" cstate="print">
                       <a:extLst>
                         <a:ext uri="{28A0092B-C50C-407E-A947-70E740481C1C}">
                           <a14:useLocalDpi xmlns:a14="http://schemas.microsoft.com/office/drawing/2010/main" val="0"/>
@@ -1560,18 +1567,10 @@
         <w:t xml:space="preserve">fully </w:t>
       </w:r>
       <w:r>
-        <w:t xml:space="preserve">eliminate numbers from the text since we need to parse the document id and line </w:t>
-      </w:r>
-      <w:proofErr w:type="gramStart"/>
-      <w:r>
-        <w:t>number</w:t>
-      </w:r>
-      <w:r>
-        <w:t>, but</w:t>
-      </w:r>
-      <w:proofErr w:type="gramEnd"/>
-      <w:r>
-        <w:t xml:space="preserve"> will still ignore any numbers other than the id and line</w:t>
+        <w:t>eliminate numbers from the text since we need to parse the document id and line number</w:t>
+      </w:r>
+      <w:r>
+        <w:t>, but will still ignore any numbers other than the id and line</w:t>
       </w:r>
       <w:r>
         <w:t xml:space="preserve"> number</w:t>
@@ -1609,7 +1608,7 @@
                     </pic:cNvPicPr>
                   </pic:nvPicPr>
                   <pic:blipFill>
-                    <a:blip r:embed="rId13">
+                    <a:blip r:embed="rId14">
                       <a:extLst>
                         <a:ext uri="{28A0092B-C50C-407E-A947-70E740481C1C}">
                           <a14:useLocalDpi xmlns:a14="http://schemas.microsoft.com/office/drawing/2010/main" val="0"/>
@@ -1655,12 +1654,10 @@
         <w:t xml:space="preserve"> So for example, “abatements” has &lt;</w:t>
       </w:r>
       <w:proofErr w:type="spellStart"/>
-      <w:proofErr w:type="gramStart"/>
       <w:r>
         <w:t>id,line</w:t>
       </w:r>
       <w:proofErr w:type="spellEnd"/>
-      <w:proofErr w:type="gramEnd"/>
       <w:r>
         <w:t>#&gt; pairs of &lt;1524,5351&gt;, &lt;1122,4136&gt;, and &lt;1787,4136&gt;.</w:t>
       </w:r>
@@ -1735,7 +1732,7 @@
                     </pic:cNvPicPr>
                   </pic:nvPicPr>
                   <pic:blipFill rotWithShape="1">
-                    <a:blip r:embed="rId14">
+                    <a:blip r:embed="rId15">
                       <a:extLst>
                         <a:ext uri="{28A0092B-C50C-407E-A947-70E740481C1C}">
                           <a14:useLocalDpi xmlns:a14="http://schemas.microsoft.com/office/drawing/2010/main" val="0"/>
@@ -1818,7 +1815,7 @@
                     </pic:cNvPicPr>
                   </pic:nvPicPr>
                   <pic:blipFill>
-                    <a:blip r:embed="rId15">
+                    <a:blip r:embed="rId16">
                       <a:extLst>
                         <a:ext uri="{28A0092B-C50C-407E-A947-70E740481C1C}">
                           <a14:useLocalDpi xmlns:a14="http://schemas.microsoft.com/office/drawing/2010/main" val="0"/>
@@ -1868,54 +1865,315 @@
     </w:p>
     <w:p>
       <w:r>
-        <w:t>Currently we have not implemented a distributed search with Spark.</w:t>
+        <w:t>W</w:t>
+      </w:r>
+      <w:r>
+        <w:t xml:space="preserve">e </w:t>
+      </w:r>
+      <w:r>
+        <w:t>did</w:t>
+      </w:r>
+      <w:r>
+        <w:t xml:space="preserve"> not implement a</w:t>
+      </w:r>
+      <w:r>
+        <w:t>ny</w:t>
+      </w:r>
+      <w:r>
+        <w:t xml:space="preserve"> distributed search with Spark.</w:t>
+      </w:r>
+    </w:p>
+    <w:p/>
+    <w:p>
+      <w:pPr>
+        <w:rPr>
+          <w:b/>
+          <w:bCs/>
+        </w:rPr>
+      </w:pPr>
+      <w:r>
+        <w:rPr>
+          <w:b/>
+          <w:bCs/>
+        </w:rPr>
+        <w:t xml:space="preserve">Running on </w:t>
+      </w:r>
+      <w:proofErr w:type="spellStart"/>
+      <w:r>
+        <w:rPr>
+          <w:b/>
+          <w:bCs/>
+        </w:rPr>
+        <w:t>CloudLab</w:t>
+      </w:r>
+      <w:proofErr w:type="spellEnd"/>
+      <w:r>
+        <w:rPr>
+          <w:b/>
+          <w:bCs/>
+        </w:rPr>
+        <w:t xml:space="preserve"> Cluster</w:t>
+      </w:r>
+    </w:p>
+    <w:p>
+      <w:r>
+        <w:t>After validating our code locally, we test</w:t>
+      </w:r>
+      <w:r>
+        <w:t>ed</w:t>
+      </w:r>
+      <w:r>
+        <w:t xml:space="preserve"> it on four </w:t>
+      </w:r>
+      <w:proofErr w:type="spellStart"/>
+      <w:r>
+        <w:t>CloudLab</w:t>
+      </w:r>
+      <w:proofErr w:type="spellEnd"/>
+      <w:r>
+        <w:t xml:space="preserve"> </w:t>
+      </w:r>
+      <w:r>
+        <w:t>nodes</w:t>
+      </w:r>
+      <w:r>
+        <w:t xml:space="preserve"> (one master and three slave nodes).</w:t>
+      </w:r>
+      <w:r>
+        <w:t xml:space="preserve"> </w:t>
+      </w:r>
+      <w:r>
+        <w:t xml:space="preserve">We connect to </w:t>
+      </w:r>
+      <w:r>
+        <w:t xml:space="preserve">the cluster using WinSCP. </w:t>
+      </w:r>
+      <w:r>
+        <w:t>The bash script to run the code needs some modifications. The compilation steps are removed since we can compile the code locally. We also need to add Hadoop to the path depending on how the cluster is setup.</w:t>
+      </w:r>
+      <w:r>
+        <w:t xml:space="preserve"> The final change compared to running locally is that we several Hadoop file system commands to upload our local files before running MapReduce and to transfer the result into the local file system.</w:t>
+      </w:r>
+      <w:r>
+        <w:t xml:space="preserve"> </w:t>
+      </w:r>
+      <w:r>
+        <w:t>The modified code to run the Word Count stage is shown below:</w:t>
       </w:r>
       <w:bookmarkStart w:id="0" w:name="_GoBack"/>
       <w:bookmarkEnd w:id="0"/>
     </w:p>
+    <w:p>
+      <w:r>
+        <w:rPr>
+          <w:noProof/>
+        </w:rPr>
+        <w:drawing>
+          <wp:inline distT="0" distB="0" distL="0" distR="0" wp14:anchorId="42F7FFFD" wp14:editId="6BAE7513">
+            <wp:extent cx="6331585" cy="2100580"/>
+            <wp:effectExtent l="0" t="0" r="0" b="0"/>
+            <wp:docPr id="12" name="Picture 12"/>
+            <wp:cNvGraphicFramePr>
+              <a:graphicFrameLocks xmlns:a="http://schemas.openxmlformats.org/drawingml/2006/main" noChangeAspect="1"/>
+            </wp:cNvGraphicFramePr>
+            <a:graphic xmlns:a="http://schemas.openxmlformats.org/drawingml/2006/main">
+              <a:graphicData uri="http://schemas.openxmlformats.org/drawingml/2006/picture">
+                <pic:pic xmlns:pic="http://schemas.openxmlformats.org/drawingml/2006/picture">
+                  <pic:nvPicPr>
+                    <pic:cNvPr id="0" name="Picture 1"/>
+                    <pic:cNvPicPr>
+                      <a:picLocks noChangeAspect="1" noChangeArrowheads="1"/>
+                    </pic:cNvPicPr>
+                  </pic:nvPicPr>
+                  <pic:blipFill>
+                    <a:blip r:embed="rId17">
+                      <a:extLst>
+                        <a:ext uri="{28A0092B-C50C-407E-A947-70E740481C1C}">
+                          <a14:useLocalDpi xmlns:a14="http://schemas.microsoft.com/office/drawing/2010/main" val="0"/>
+                        </a:ext>
+                      </a:extLst>
+                    </a:blip>
+                    <a:srcRect/>
+                    <a:stretch>
+                      <a:fillRect/>
+                    </a:stretch>
+                  </pic:blipFill>
+                  <pic:spPr bwMode="auto">
+                    <a:xfrm>
+                      <a:off x="0" y="0"/>
+                      <a:ext cx="6331585" cy="2100580"/>
+                    </a:xfrm>
+                    <a:prstGeom prst="rect">
+                      <a:avLst/>
+                    </a:prstGeom>
+                    <a:noFill/>
+                    <a:ln>
+                      <a:noFill/>
+                    </a:ln>
+                  </pic:spPr>
+                </pic:pic>
+              </a:graphicData>
+            </a:graphic>
+          </wp:inline>
+        </w:drawing>
+      </w:r>
+    </w:p>
     <w:p/>
     <w:p>
-      <w:pPr>
-        <w:rPr>
-          <w:b/>
-          <w:bCs/>
-        </w:rPr>
-      </w:pPr>
-      <w:r>
-        <w:rPr>
-          <w:b/>
-          <w:bCs/>
-        </w:rPr>
-        <w:t xml:space="preserve">Running on </w:t>
+      <w:r>
+        <w:lastRenderedPageBreak/>
+        <w:t xml:space="preserve">This </w:t>
+      </w:r>
+      <w:r>
+        <w:t xml:space="preserve">script </w:t>
+      </w:r>
+      <w:r>
+        <w:t>is run with elevated privilege using “</w:t>
       </w:r>
       <w:proofErr w:type="spellStart"/>
       <w:r>
-        <w:rPr>
-          <w:b/>
-          <w:bCs/>
-        </w:rPr>
+        <w:t>sudo</w:t>
+      </w:r>
+      <w:proofErr w:type="spellEnd"/>
+      <w:r>
+        <w:t xml:space="preserve"> bash run.sh”</w:t>
+      </w:r>
+      <w:r>
+        <w:t xml:space="preserve">. The </w:t>
+      </w:r>
+      <w:proofErr w:type="spellStart"/>
+      <w:r>
         <w:t>CloudLab</w:t>
       </w:r>
       <w:proofErr w:type="spellEnd"/>
       <w:r>
-        <w:rPr>
-          <w:b/>
-          <w:bCs/>
-        </w:rPr>
-        <w:t xml:space="preserve"> Cluster</w:t>
-      </w:r>
-    </w:p>
-    <w:p>
-      <w:r>
-        <w:t xml:space="preserve">After validating our code locally, we test it on four </w:t>
-      </w:r>
-      <w:proofErr w:type="spellStart"/>
-      <w:r>
-        <w:t>CloudLab</w:t>
-      </w:r>
-      <w:proofErr w:type="spellEnd"/>
-      <w:r>
-        <w:t xml:space="preserve"> nodes...</w:t>
+        <w:t xml:space="preserve"> cluster executes our code:</w:t>
+      </w:r>
+    </w:p>
+    <w:p>
+      <w:r>
+        <w:rPr>
+          <w:noProof/>
+        </w:rPr>
+        <w:drawing>
+          <wp:inline distT="0" distB="0" distL="0" distR="0" wp14:anchorId="5942F18A" wp14:editId="1B31FE54">
+            <wp:extent cx="6331585" cy="2928620"/>
+            <wp:effectExtent l="0" t="0" r="0" b="5080"/>
+            <wp:docPr id="13" name="Picture 13"/>
+            <wp:cNvGraphicFramePr>
+              <a:graphicFrameLocks xmlns:a="http://schemas.openxmlformats.org/drawingml/2006/main" noChangeAspect="1"/>
+            </wp:cNvGraphicFramePr>
+            <a:graphic xmlns:a="http://schemas.openxmlformats.org/drawingml/2006/main">
+              <a:graphicData uri="http://schemas.openxmlformats.org/drawingml/2006/picture">
+                <pic:pic xmlns:pic="http://schemas.openxmlformats.org/drawingml/2006/picture">
+                  <pic:nvPicPr>
+                    <pic:cNvPr id="0" name="Picture 2"/>
+                    <pic:cNvPicPr>
+                      <a:picLocks noChangeAspect="1" noChangeArrowheads="1"/>
+                    </pic:cNvPicPr>
+                  </pic:nvPicPr>
+                  <pic:blipFill>
+                    <a:blip r:embed="rId18">
+                      <a:extLst>
+                        <a:ext uri="{28A0092B-C50C-407E-A947-70E740481C1C}">
+                          <a14:useLocalDpi xmlns:a14="http://schemas.microsoft.com/office/drawing/2010/main" val="0"/>
+                        </a:ext>
+                      </a:extLst>
+                    </a:blip>
+                    <a:srcRect/>
+                    <a:stretch>
+                      <a:fillRect/>
+                    </a:stretch>
+                  </pic:blipFill>
+                  <pic:spPr bwMode="auto">
+                    <a:xfrm>
+                      <a:off x="0" y="0"/>
+                      <a:ext cx="6331585" cy="2928620"/>
+                    </a:xfrm>
+                    <a:prstGeom prst="rect">
+                      <a:avLst/>
+                    </a:prstGeom>
+                    <a:noFill/>
+                    <a:ln>
+                      <a:noFill/>
+                    </a:ln>
+                  </pic:spPr>
+                </pic:pic>
+              </a:graphicData>
+            </a:graphic>
+          </wp:inline>
+        </w:drawing>
+      </w:r>
+    </w:p>
+    <w:p>
+      <w:r>
+        <w:t>We can see the result in our SSH client</w:t>
+      </w:r>
+      <w:r>
+        <w:t>:</w:t>
+      </w:r>
+    </w:p>
+    <w:p>
+      <w:r>
+        <w:rPr>
+          <w:noProof/>
+        </w:rPr>
+        <w:drawing>
+          <wp:inline distT="0" distB="0" distL="0" distR="0" wp14:anchorId="339CD408" wp14:editId="15472873">
+            <wp:extent cx="3148301" cy="2870522"/>
+            <wp:effectExtent l="0" t="0" r="0" b="6350"/>
+            <wp:docPr id="15" name="Picture 15"/>
+            <wp:cNvGraphicFramePr>
+              <a:graphicFrameLocks xmlns:a="http://schemas.openxmlformats.org/drawingml/2006/main" noChangeAspect="1"/>
+            </wp:cNvGraphicFramePr>
+            <a:graphic xmlns:a="http://schemas.openxmlformats.org/drawingml/2006/main">
+              <a:graphicData uri="http://schemas.openxmlformats.org/drawingml/2006/picture">
+                <pic:pic xmlns:pic="http://schemas.openxmlformats.org/drawingml/2006/picture">
+                  <pic:nvPicPr>
+                    <pic:cNvPr id="0" name="Picture 4"/>
+                    <pic:cNvPicPr>
+                      <a:picLocks noChangeAspect="1" noChangeArrowheads="1"/>
+                    </pic:cNvPicPr>
+                  </pic:nvPicPr>
+                  <pic:blipFill>
+                    <a:blip r:embed="rId19">
+                      <a:extLst>
+                        <a:ext uri="{28A0092B-C50C-407E-A947-70E740481C1C}">
+                          <a14:useLocalDpi xmlns:a14="http://schemas.microsoft.com/office/drawing/2010/main" val="0"/>
+                        </a:ext>
+                      </a:extLst>
+                    </a:blip>
+                    <a:srcRect/>
+                    <a:stretch>
+                      <a:fillRect/>
+                    </a:stretch>
+                  </pic:blipFill>
+                  <pic:spPr bwMode="auto">
+                    <a:xfrm>
+                      <a:off x="0" y="0"/>
+                      <a:ext cx="3153720" cy="2875463"/>
+                    </a:xfrm>
+                    <a:prstGeom prst="rect">
+                      <a:avLst/>
+                    </a:prstGeom>
+                    <a:noFill/>
+                    <a:ln>
+                      <a:noFill/>
+                    </a:ln>
+                  </pic:spPr>
+                </pic:pic>
+              </a:graphicData>
+            </a:graphic>
+          </wp:inline>
+        </w:drawing>
+      </w:r>
+    </w:p>
+    <w:p>
+      <w:r>
+        <w:t xml:space="preserve">This matches the results we obtained locally. </w:t>
+      </w:r>
+      <w:r>
+        <w:t>The process is similar for the other stages using MapReduce for the stop word identification and inverted index.</w:t>
       </w:r>
       <w:r>
         <w:br w:type="page"/>
@@ -2131,6 +2389,243 @@
     </w:sectPr>
   </w:body>
 </w:document>
+</file>
+
+<file path=word/numbering.xml><?xml version="1.0" encoding="utf-8"?>
+<w:numbering xmlns:wpc="http://schemas.microsoft.com/office/word/2010/wordprocessingCanvas" xmlns:cx="http://schemas.microsoft.com/office/drawing/2014/chartex" xmlns:cx1="http://schemas.microsoft.com/office/drawing/2015/9/8/chartex" xmlns:cx2="http://schemas.microsoft.com/office/drawing/2015/10/21/chartex" xmlns:cx3="http://schemas.microsoft.com/office/drawing/2016/5/9/chartex" xmlns:cx4="http://schemas.microsoft.com/office/drawing/2016/5/10/chartex" xmlns:cx5="http://schemas.microsoft.com/office/drawing/2016/5/11/chartex" xmlns:cx6="http://schemas.microsoft.com/office/drawing/2016/5/12/chartex" xmlns:cx7="http://schemas.microsoft.com/office/drawing/2016/5/13/chartex" xmlns:cx8="http://schemas.microsoft.com/office/drawing/2016/5/14/chartex" xmlns:mc="http://schemas.openxmlformats.org/markup-compatibility/2006" xmlns:aink="http://schemas.microsoft.com/office/drawing/2016/ink" xmlns:am3d="http://schemas.microsoft.com/office/drawing/2017/model3d" xmlns:o="urn:schemas-microsoft-com:office:office" xmlns:r="http://schemas.openxmlformats.org/officeDocument/2006/relationships" xmlns:m="http://schemas.openxmlformats.org/officeDocument/2006/math" xmlns:v="urn:schemas-microsoft-com:vml" xmlns:wp14="http://schemas.microsoft.com/office/word/2010/wordprocessingDrawing" xmlns:wp="http://schemas.openxmlformats.org/drawingml/2006/wordprocessingDrawing" xmlns:w10="urn:schemas-microsoft-com:office:word" xmlns:w="http://schemas.openxmlformats.org/wordprocessingml/2006/main" xmlns:w14="http://schemas.microsoft.com/office/word/2010/wordml" xmlns:w15="http://schemas.microsoft.com/office/word/2012/wordml" xmlns:w16cid="http://schemas.microsoft.com/office/word/2016/wordml/cid" xmlns:w16se="http://schemas.microsoft.com/office/word/2015/wordml/symex" xmlns:wpg="http://schemas.microsoft.com/office/word/2010/wordprocessingGroup" xmlns:wpi="http://schemas.microsoft.com/office/word/2010/wordprocessingInk" xmlns:wne="http://schemas.microsoft.com/office/word/2006/wordml" xmlns:wps="http://schemas.microsoft.com/office/word/2010/wordprocessingShape" mc:Ignorable="w14 w15 w16se w16cid wp14">
+  <w:abstractNum w:abstractNumId="0" w15:restartNumberingAfterBreak="0">
+    <w:nsid w:val="378532AD"/>
+    <w:multiLevelType w:val="hybridMultilevel"/>
+    <w:tmpl w:val="CAD4E306"/>
+    <w:lvl w:ilvl="0" w:tplc="04090001">
+      <w:start w:val="1"/>
+      <w:numFmt w:val="bullet"/>
+      <w:lvlText w:val=""/>
+      <w:lvlJc w:val="left"/>
+      <w:pPr>
+        <w:ind w:left="3600" w:hanging="360"/>
+      </w:pPr>
+      <w:rPr>
+        <w:rFonts w:ascii="Symbol" w:hAnsi="Symbol" w:hint="default"/>
+      </w:rPr>
+    </w:lvl>
+    <w:lvl w:ilvl="1" w:tplc="04090003" w:tentative="1">
+      <w:start w:val="1"/>
+      <w:numFmt w:val="bullet"/>
+      <w:lvlText w:val="o"/>
+      <w:lvlJc w:val="left"/>
+      <w:pPr>
+        <w:ind w:left="4320" w:hanging="360"/>
+      </w:pPr>
+      <w:rPr>
+        <w:rFonts w:ascii="Courier New" w:hAnsi="Courier New" w:cs="Courier New" w:hint="default"/>
+      </w:rPr>
+    </w:lvl>
+    <w:lvl w:ilvl="2" w:tplc="04090005" w:tentative="1">
+      <w:start w:val="1"/>
+      <w:numFmt w:val="bullet"/>
+      <w:lvlText w:val=""/>
+      <w:lvlJc w:val="left"/>
+      <w:pPr>
+        <w:ind w:left="5040" w:hanging="360"/>
+      </w:pPr>
+      <w:rPr>
+        <w:rFonts w:ascii="Wingdings" w:hAnsi="Wingdings" w:hint="default"/>
+      </w:rPr>
+    </w:lvl>
+    <w:lvl w:ilvl="3" w:tplc="04090001" w:tentative="1">
+      <w:start w:val="1"/>
+      <w:numFmt w:val="bullet"/>
+      <w:lvlText w:val=""/>
+      <w:lvlJc w:val="left"/>
+      <w:pPr>
+        <w:ind w:left="5760" w:hanging="360"/>
+      </w:pPr>
+      <w:rPr>
+        <w:rFonts w:ascii="Symbol" w:hAnsi="Symbol" w:hint="default"/>
+      </w:rPr>
+    </w:lvl>
+    <w:lvl w:ilvl="4" w:tplc="04090003" w:tentative="1">
+      <w:start w:val="1"/>
+      <w:numFmt w:val="bullet"/>
+      <w:lvlText w:val="o"/>
+      <w:lvlJc w:val="left"/>
+      <w:pPr>
+        <w:ind w:left="6480" w:hanging="360"/>
+      </w:pPr>
+      <w:rPr>
+        <w:rFonts w:ascii="Courier New" w:hAnsi="Courier New" w:cs="Courier New" w:hint="default"/>
+      </w:rPr>
+    </w:lvl>
+    <w:lvl w:ilvl="5" w:tplc="04090005" w:tentative="1">
+      <w:start w:val="1"/>
+      <w:numFmt w:val="bullet"/>
+      <w:lvlText w:val=""/>
+      <w:lvlJc w:val="left"/>
+      <w:pPr>
+        <w:ind w:left="7200" w:hanging="360"/>
+      </w:pPr>
+      <w:rPr>
+        <w:rFonts w:ascii="Wingdings" w:hAnsi="Wingdings" w:hint="default"/>
+      </w:rPr>
+    </w:lvl>
+    <w:lvl w:ilvl="6" w:tplc="04090001" w:tentative="1">
+      <w:start w:val="1"/>
+      <w:numFmt w:val="bullet"/>
+      <w:lvlText w:val=""/>
+      <w:lvlJc w:val="left"/>
+      <w:pPr>
+        <w:ind w:left="7920" w:hanging="360"/>
+      </w:pPr>
+      <w:rPr>
+        <w:rFonts w:ascii="Symbol" w:hAnsi="Symbol" w:hint="default"/>
+      </w:rPr>
+    </w:lvl>
+    <w:lvl w:ilvl="7" w:tplc="04090003" w:tentative="1">
+      <w:start w:val="1"/>
+      <w:numFmt w:val="bullet"/>
+      <w:lvlText w:val="o"/>
+      <w:lvlJc w:val="left"/>
+      <w:pPr>
+        <w:ind w:left="8640" w:hanging="360"/>
+      </w:pPr>
+      <w:rPr>
+        <w:rFonts w:ascii="Courier New" w:hAnsi="Courier New" w:cs="Courier New" w:hint="default"/>
+      </w:rPr>
+    </w:lvl>
+    <w:lvl w:ilvl="8" w:tplc="04090005" w:tentative="1">
+      <w:start w:val="1"/>
+      <w:numFmt w:val="bullet"/>
+      <w:lvlText w:val=""/>
+      <w:lvlJc w:val="left"/>
+      <w:pPr>
+        <w:ind w:left="9360" w:hanging="360"/>
+      </w:pPr>
+      <w:rPr>
+        <w:rFonts w:ascii="Wingdings" w:hAnsi="Wingdings" w:hint="default"/>
+      </w:rPr>
+    </w:lvl>
+  </w:abstractNum>
+  <w:abstractNum w:abstractNumId="1" w15:restartNumberingAfterBreak="0">
+    <w:nsid w:val="597A6E61"/>
+    <w:multiLevelType w:val="hybridMultilevel"/>
+    <w:tmpl w:val="B96E47F4"/>
+    <w:lvl w:ilvl="0" w:tplc="04090001">
+      <w:start w:val="1"/>
+      <w:numFmt w:val="bullet"/>
+      <w:lvlText w:val=""/>
+      <w:lvlJc w:val="left"/>
+      <w:pPr>
+        <w:ind w:left="1080" w:hanging="360"/>
+      </w:pPr>
+      <w:rPr>
+        <w:rFonts w:ascii="Symbol" w:hAnsi="Symbol" w:hint="default"/>
+      </w:rPr>
+    </w:lvl>
+    <w:lvl w:ilvl="1" w:tplc="04090003" w:tentative="1">
+      <w:start w:val="1"/>
+      <w:numFmt w:val="bullet"/>
+      <w:lvlText w:val="o"/>
+      <w:lvlJc w:val="left"/>
+      <w:pPr>
+        <w:ind w:left="1800" w:hanging="360"/>
+      </w:pPr>
+      <w:rPr>
+        <w:rFonts w:ascii="Courier New" w:hAnsi="Courier New" w:cs="Courier New" w:hint="default"/>
+      </w:rPr>
+    </w:lvl>
+    <w:lvl w:ilvl="2" w:tplc="04090005" w:tentative="1">
+      <w:start w:val="1"/>
+      <w:numFmt w:val="bullet"/>
+      <w:lvlText w:val=""/>
+      <w:lvlJc w:val="left"/>
+      <w:pPr>
+        <w:ind w:left="2520" w:hanging="360"/>
+      </w:pPr>
+      <w:rPr>
+        <w:rFonts w:ascii="Wingdings" w:hAnsi="Wingdings" w:hint="default"/>
+      </w:rPr>
+    </w:lvl>
+    <w:lvl w:ilvl="3" w:tplc="04090001" w:tentative="1">
+      <w:start w:val="1"/>
+      <w:numFmt w:val="bullet"/>
+      <w:lvlText w:val=""/>
+      <w:lvlJc w:val="left"/>
+      <w:pPr>
+        <w:ind w:left="3240" w:hanging="360"/>
+      </w:pPr>
+      <w:rPr>
+        <w:rFonts w:ascii="Symbol" w:hAnsi="Symbol" w:hint="default"/>
+      </w:rPr>
+    </w:lvl>
+    <w:lvl w:ilvl="4" w:tplc="04090003" w:tentative="1">
+      <w:start w:val="1"/>
+      <w:numFmt w:val="bullet"/>
+      <w:lvlText w:val="o"/>
+      <w:lvlJc w:val="left"/>
+      <w:pPr>
+        <w:ind w:left="3960" w:hanging="360"/>
+      </w:pPr>
+      <w:rPr>
+        <w:rFonts w:ascii="Courier New" w:hAnsi="Courier New" w:cs="Courier New" w:hint="default"/>
+      </w:rPr>
+    </w:lvl>
+    <w:lvl w:ilvl="5" w:tplc="04090005" w:tentative="1">
+      <w:start w:val="1"/>
+      <w:numFmt w:val="bullet"/>
+      <w:lvlText w:val=""/>
+      <w:lvlJc w:val="left"/>
+      <w:pPr>
+        <w:ind w:left="4680" w:hanging="360"/>
+      </w:pPr>
+      <w:rPr>
+        <w:rFonts w:ascii="Wingdings" w:hAnsi="Wingdings" w:hint="default"/>
+      </w:rPr>
+    </w:lvl>
+    <w:lvl w:ilvl="6" w:tplc="04090001" w:tentative="1">
+      <w:start w:val="1"/>
+      <w:numFmt w:val="bullet"/>
+      <w:lvlText w:val=""/>
+      <w:lvlJc w:val="left"/>
+      <w:pPr>
+        <w:ind w:left="5400" w:hanging="360"/>
+      </w:pPr>
+      <w:rPr>
+        <w:rFonts w:ascii="Symbol" w:hAnsi="Symbol" w:hint="default"/>
+      </w:rPr>
+    </w:lvl>
+    <w:lvl w:ilvl="7" w:tplc="04090003" w:tentative="1">
+      <w:start w:val="1"/>
+      <w:numFmt w:val="bullet"/>
+      <w:lvlText w:val="o"/>
+      <w:lvlJc w:val="left"/>
+      <w:pPr>
+        <w:ind w:left="6120" w:hanging="360"/>
+      </w:pPr>
+      <w:rPr>
+        <w:rFonts w:ascii="Courier New" w:hAnsi="Courier New" w:cs="Courier New" w:hint="default"/>
+      </w:rPr>
+    </w:lvl>
+    <w:lvl w:ilvl="8" w:tplc="04090005" w:tentative="1">
+      <w:start w:val="1"/>
+      <w:numFmt w:val="bullet"/>
+      <w:lvlText w:val=""/>
+      <w:lvlJc w:val="left"/>
+      <w:pPr>
+        <w:ind w:left="6840" w:hanging="360"/>
+      </w:pPr>
+      <w:rPr>
+        <w:rFonts w:ascii="Wingdings" w:hAnsi="Wingdings" w:hint="default"/>
+      </w:rPr>
+    </w:lvl>
+  </w:abstractNum>
+  <w:num w:numId="1">
+    <w:abstractNumId w:val="0"/>
+  </w:num>
+  <w:num w:numId="2">
+    <w:abstractNumId w:val="1"/>
+  </w:num>
+</w:numbering>
 </file>
 
 <file path=word/styles.xml><?xml version="1.0" encoding="utf-8"?>
@@ -2683,6 +3178,17 @@
       </w:tblBorders>
     </w:tblPr>
   </w:style>
+  <w:style w:type="paragraph" w:styleId="ListParagraph">
+    <w:name w:val="List Paragraph"/>
+    <w:basedOn w:val="Normal"/>
+    <w:uiPriority w:val="34"/>
+    <w:qFormat/>
+    <w:rsid w:val="00704D84"/>
+    <w:pPr>
+      <w:ind w:left="720"/>
+      <w:contextualSpacing/>
+    </w:pPr>
+  </w:style>
 </w:styles>
 </file>
 
@@ -3023,7 +3529,7 @@
 </file>
 
 <file path=customXml/itemProps1.xml><?xml version="1.0" encoding="utf-8"?>
-<ds:datastoreItem xmlns:ds="http://schemas.openxmlformats.org/officeDocument/2006/customXml" ds:itemID="{83285E5E-6269-4944-9FFA-CAAD986B7672}">
+<ds:datastoreItem xmlns:ds="http://schemas.openxmlformats.org/officeDocument/2006/customXml" ds:itemID="{5E87AFDD-95F6-4503-ACFF-E2A017627540}">
   <ds:schemaRefs>
     <ds:schemaRef ds:uri="http://schemas.openxmlformats.org/officeDocument/2006/bibliography"/>
   </ds:schemaRefs>

</xml_diff>